<commit_message>
Added finished assignments and social media ERDs
</commit_message>
<xml_diff>
--- a/Week 3 Coding Assignment.docx
+++ b/Week 3 Coding Assignment.docx
@@ -437,12 +437,133 @@
         </w:rPr>
         <w:t xml:space="preserve"> </w:t>
       </w:r>
-      <w:r>
-        <w:rPr>
-          <w:szCs w:val="24"/>
-          <w:highlight w:val="yellow"/>
-        </w:rPr>
-        <w:t>bio?</w:t>
+    </w:p>
+    <w:p>
+      <w:pPr>
+        <w:rPr>
+          <w:szCs w:val="24"/>
+        </w:rPr>
+      </w:pPr>
+      <w:r>
+        <w:rPr>
+          <w:szCs w:val="24"/>
+        </w:rPr>
+        <w:t>Users are able to post and comment. So</w:t>
+      </w:r>
+      <w:r>
+        <w:rPr>
+          <w:szCs w:val="24"/>
+        </w:rPr>
+        <w:t>,</w:t>
+      </w:r>
+      <w:r>
+        <w:rPr>
+          <w:szCs w:val="24"/>
+        </w:rPr>
+        <w:t xml:space="preserve"> your database must also store post and comment data.</w:t>
+      </w:r>
+    </w:p>
+    <w:p>
+      <w:pPr>
+        <w:rPr>
+          <w:szCs w:val="24"/>
+        </w:rPr>
+      </w:pPr>
+      <w:r>
+        <w:rPr>
+          <w:szCs w:val="24"/>
+        </w:rPr>
+        <w:t>We need to know which user made which posts.</w:t>
+      </w:r>
+    </w:p>
+    <w:p>
+      <w:pPr>
+        <w:rPr>
+          <w:szCs w:val="24"/>
+        </w:rPr>
+      </w:pPr>
+      <w:r>
+        <w:rPr>
+          <w:szCs w:val="24"/>
+        </w:rPr>
+        <w:t>We also need to know which user made which comments, and which post a comment is on.</w:t>
+      </w:r>
+    </w:p>
+    <w:p>
+      <w:pPr>
+        <w:rPr>
+          <w:szCs w:val="24"/>
+        </w:rPr>
+      </w:pPr>
+      <w:r>
+        <w:rPr>
+          <w:szCs w:val="24"/>
+        </w:rPr>
+        <w:t>Posts and comments should both include the time they were created, and what the content of the post or comment is.</w:t>
+      </w:r>
+    </w:p>
+    <w:p>
+      <w:pPr>
+        <w:rPr>
+          <w:szCs w:val="24"/>
+        </w:rPr>
+      </w:pPr>
+      <w:r>
+        <w:rPr>
+          <w:szCs w:val="24"/>
+        </w:rPr>
+        <w:t xml:space="preserve">Hints: </w:t>
+      </w:r>
+    </w:p>
+    <w:p>
+      <w:pPr>
+        <w:rPr>
+          <w:szCs w:val="24"/>
+        </w:rPr>
+      </w:pPr>
+      <w:r>
+        <w:rPr>
+          <w:szCs w:val="24"/>
+        </w:rPr>
+        <w:t>You will only need three tables</w:t>
+      </w:r>
+      <w:r>
+        <w:rPr>
+          <w:szCs w:val="24"/>
+        </w:rPr>
+        <w:t>: user, post, comment</w:t>
+      </w:r>
+    </w:p>
+    <w:p>
+      <w:pPr>
+        <w:rPr>
+          <w:szCs w:val="24"/>
+        </w:rPr>
+      </w:pPr>
+      <w:r>
+        <w:rPr>
+          <w:szCs w:val="24"/>
+        </w:rPr>
+        <w:t>Two tables will have foreign key references.</w:t>
+      </w:r>
+      <w:r>
+        <w:rPr>
+          <w:szCs w:val="24"/>
+        </w:rPr>
+        <w:t xml:space="preserve"> user_id, post</w:t>
+      </w:r>
+    </w:p>
+    <w:p>
+      <w:pPr>
+        <w:rPr>
+          <w:szCs w:val="24"/>
+        </w:rPr>
+      </w:pPr>
+      <w:r>
+        <w:rPr>
+          <w:szCs w:val="24"/>
+        </w:rPr>
+        <w:t>One table will have two foreign key references.</w:t>
       </w:r>
       <w:r>
         <w:rPr>
@@ -450,273 +571,1176 @@
         </w:rPr>
         <w:t xml:space="preserve"> </w:t>
       </w:r>
+      <w:r>
+        <w:rPr>
+          <w:szCs w:val="24"/>
+        </w:rPr>
+        <w:t>c</w:t>
+      </w:r>
+      <w:r>
+        <w:rPr>
+          <w:szCs w:val="24"/>
+        </w:rPr>
+        <w:t>omment</w:t>
+      </w:r>
+      <w:r>
+        <w:rPr>
+          <w:szCs w:val="24"/>
+        </w:rPr>
+        <w:br w:type="page"/>
+      </w:r>
+    </w:p>
+    <w:p>
+      <w:pPr>
+        <w:rPr>
+          <w:szCs w:val="24"/>
+        </w:rPr>
+      </w:pPr>
+      <w:r>
+        <w:rPr>
+          <w:szCs w:val="24"/>
+        </w:rPr>
+        <w:lastRenderedPageBreak/>
+        <w:t>C</w:t>
+      </w:r>
+      <w:r>
+        <w:rPr>
+          <w:szCs w:val="24"/>
+        </w:rPr>
+        <w:t>reate an Entity Relationship Diagram (ERD) using draw.io to model the database you will create.</w:t>
+      </w:r>
+      <w:r>
+        <w:rPr>
+          <w:szCs w:val="24"/>
+        </w:rPr>
+        <w:t xml:space="preserve"> Insert a screenshot of the ERD in the screenshots section below.</w:t>
+      </w:r>
+    </w:p>
+    <w:p>
+      <w:pPr>
+        <w:rPr>
+          <w:szCs w:val="24"/>
+        </w:rPr>
+      </w:pPr>
+    </w:p>
+    <w:p>
+      <w:pPr>
+        <w:rPr>
+          <w:szCs w:val="24"/>
+        </w:rPr>
+      </w:pPr>
+    </w:p>
+    <w:p>
+      <w:pPr>
+        <w:rPr>
+          <w:szCs w:val="24"/>
+        </w:rPr>
+      </w:pPr>
+    </w:p>
+    <w:p>
+      <w:pPr>
+        <w:rPr>
+          <w:szCs w:val="24"/>
+        </w:rPr>
+      </w:pPr>
+    </w:p>
+    <w:p>
+      <w:pPr>
+        <w:rPr>
+          <w:szCs w:val="24"/>
+        </w:rPr>
+      </w:pPr>
+    </w:p>
+    <w:p>
+      <w:pPr>
+        <w:rPr>
+          <w:szCs w:val="24"/>
+        </w:rPr>
+      </w:pPr>
+    </w:p>
+    <w:p>
+      <w:pPr>
+        <w:rPr>
+          <w:szCs w:val="24"/>
+        </w:rPr>
+      </w:pPr>
+    </w:p>
+    <w:p>
+      <w:pPr>
+        <w:rPr>
+          <w:szCs w:val="24"/>
+        </w:rPr>
+      </w:pPr>
+    </w:p>
+    <w:p>
+      <w:pPr>
+        <w:rPr>
+          <w:szCs w:val="24"/>
+        </w:rPr>
+      </w:pPr>
+    </w:p>
+    <w:p>
+      <w:pPr>
+        <w:rPr>
+          <w:szCs w:val="24"/>
+        </w:rPr>
+      </w:pPr>
+    </w:p>
+    <w:p>
+      <w:pPr>
+        <w:rPr>
+          <w:szCs w:val="24"/>
+        </w:rPr>
+      </w:pPr>
+    </w:p>
+    <w:p>
+      <w:pPr>
+        <w:rPr>
+          <w:szCs w:val="24"/>
+        </w:rPr>
+      </w:pPr>
+    </w:p>
+    <w:p>
+      <w:pPr>
+        <w:rPr>
+          <w:szCs w:val="24"/>
+        </w:rPr>
+      </w:pPr>
+    </w:p>
+    <w:p>
+      <w:pPr>
+        <w:rPr>
+          <w:szCs w:val="24"/>
+        </w:rPr>
+      </w:pPr>
+    </w:p>
+    <w:p>
+      <w:pPr>
+        <w:rPr>
+          <w:szCs w:val="24"/>
+        </w:rPr>
+      </w:pPr>
+    </w:p>
+    <w:p>
+      <w:pPr>
+        <w:rPr>
+          <w:szCs w:val="24"/>
+        </w:rPr>
+      </w:pPr>
+    </w:p>
+    <w:p>
+      <w:pPr>
+        <w:rPr>
+          <w:szCs w:val="24"/>
+        </w:rPr>
+      </w:pPr>
+    </w:p>
+    <w:p>
+      <w:pPr>
+        <w:rPr>
+          <w:szCs w:val="24"/>
+        </w:rPr>
+      </w:pPr>
+      <w:r>
+        <w:rPr>
+          <w:noProof/>
+          <w:szCs w:val="24"/>
+        </w:rPr>
+        <w:drawing>
+          <wp:anchor distT="0" distB="0" distL="114300" distR="114300" simplePos="0" relativeHeight="251658240" behindDoc="1" locked="0" layoutInCell="1" allowOverlap="1" wp14:anchorId="655D6B94" wp14:editId="18D92A8A">
+            <wp:simplePos x="0" y="0"/>
+            <wp:positionH relativeFrom="margin">
+              <wp:posOffset>636422</wp:posOffset>
+            </wp:positionH>
+            <wp:positionV relativeFrom="page">
+              <wp:posOffset>1404518</wp:posOffset>
+            </wp:positionV>
+            <wp:extent cx="4657725" cy="4772025"/>
+            <wp:effectExtent l="0" t="0" r="9525" b="9525"/>
+            <wp:wrapNone/>
+            <wp:docPr id="1" name="Picture 1" descr="Diagram&#10;&#10;Description automatically generated"/>
+            <wp:cNvGraphicFramePr>
+              <a:graphicFrameLocks xmlns:a="http://schemas.openxmlformats.org/drawingml/2006/main" noChangeAspect="1"/>
+            </wp:cNvGraphicFramePr>
+            <a:graphic xmlns:a="http://schemas.openxmlformats.org/drawingml/2006/main">
+              <a:graphicData uri="http://schemas.openxmlformats.org/drawingml/2006/picture">
+                <pic:pic xmlns:pic="http://schemas.openxmlformats.org/drawingml/2006/picture">
+                  <pic:nvPicPr>
+                    <pic:cNvPr id="1" name="SocialMediaAppDB_ERD.jpg"/>
+                    <pic:cNvPicPr/>
+                  </pic:nvPicPr>
+                  <pic:blipFill>
+                    <a:blip r:embed="rId7">
+                      <a:extLst>
+                        <a:ext uri="{28A0092B-C50C-407E-A947-70E740481C1C}">
+                          <a14:useLocalDpi xmlns:a14="http://schemas.microsoft.com/office/drawing/2010/main" val="0"/>
+                        </a:ext>
+                      </a:extLst>
+                    </a:blip>
+                    <a:stretch>
+                      <a:fillRect/>
+                    </a:stretch>
+                  </pic:blipFill>
+                  <pic:spPr>
+                    <a:xfrm>
+                      <a:off x="0" y="0"/>
+                      <a:ext cx="4657725" cy="4772025"/>
+                    </a:xfrm>
+                    <a:prstGeom prst="rect">
+                      <a:avLst/>
+                    </a:prstGeom>
+                  </pic:spPr>
+                </pic:pic>
+              </a:graphicData>
+            </a:graphic>
+          </wp:anchor>
+        </w:drawing>
+      </w:r>
+      <w:r>
+        <w:rPr>
+          <w:szCs w:val="24"/>
+        </w:rPr>
+        <w:t xml:space="preserve">Write a SQL script to create the database. </w:t>
+      </w:r>
+      <w:r>
+        <w:rPr>
+          <w:szCs w:val="24"/>
+        </w:rPr>
+        <w:t>Insert a screenshot of the SQL in your script.</w:t>
+      </w:r>
+    </w:p>
+    <w:p>
+      <w:pPr>
+        <w:rPr>
+          <w:szCs w:val="24"/>
+        </w:rPr>
+      </w:pPr>
+    </w:p>
+    <w:p>
+      <w:pPr>
+        <w:rPr>
+          <w:szCs w:val="24"/>
+        </w:rPr>
+      </w:pPr>
+      <w:r>
+        <w:rPr>
+          <w:szCs w:val="24"/>
+        </w:rPr>
+        <w:t>CREATE database if not exists socialMediaApp;</w:t>
+      </w:r>
+    </w:p>
+    <w:p>
+      <w:pPr>
+        <w:rPr>
+          <w:szCs w:val="24"/>
+        </w:rPr>
+      </w:pPr>
+      <w:r>
+        <w:rPr>
+          <w:szCs w:val="24"/>
+        </w:rPr>
+        <w:t>USE socialMediaApp;</w:t>
+      </w:r>
+    </w:p>
+    <w:p>
+      <w:pPr>
+        <w:rPr>
+          <w:szCs w:val="24"/>
+        </w:rPr>
+      </w:pPr>
+      <w:r>
+        <w:rPr>
+          <w:szCs w:val="24"/>
+        </w:rPr>
+        <w:t>DROP table if exists comment;</w:t>
+      </w:r>
+    </w:p>
+    <w:p>
+      <w:pPr>
+        <w:rPr>
+          <w:szCs w:val="24"/>
+        </w:rPr>
+      </w:pPr>
+      <w:r>
+        <w:rPr>
+          <w:szCs w:val="24"/>
+        </w:rPr>
+        <w:t>DROP table if exists post;</w:t>
+      </w:r>
+    </w:p>
+    <w:p>
+      <w:pPr>
+        <w:rPr>
+          <w:szCs w:val="24"/>
+        </w:rPr>
+      </w:pPr>
+      <w:r>
+        <w:rPr>
+          <w:szCs w:val="24"/>
+        </w:rPr>
+        <w:t>DROP table if exists user;</w:t>
+      </w:r>
+    </w:p>
+    <w:p>
+      <w:pPr>
+        <w:rPr>
+          <w:szCs w:val="24"/>
+        </w:rPr>
+      </w:pPr>
+      <w:r>
+        <w:rPr>
+          <w:szCs w:val="24"/>
+        </w:rPr>
+        <w:br w:type="page"/>
+      </w:r>
+    </w:p>
+    <w:p>
+      <w:pPr>
+        <w:rPr>
+          <w:szCs w:val="24"/>
+        </w:rPr>
+      </w:pPr>
+      <w:r>
+        <w:rPr>
+          <w:szCs w:val="24"/>
+        </w:rPr>
+        <w:lastRenderedPageBreak/>
+        <w:t>CREATE table user (</w:t>
+      </w:r>
+      <w:r>
+        <w:rPr>
+          <w:szCs w:val="24"/>
+        </w:rPr>
+        <w:br/>
+      </w:r>
+      <w:r>
+        <w:rPr>
+          <w:szCs w:val="24"/>
+        </w:rPr>
+        <w:tab/>
+        <w:t>user_id VARCHAR(20) not null,</w:t>
+      </w:r>
+      <w:r>
+        <w:rPr>
+          <w:szCs w:val="24"/>
+        </w:rPr>
+        <w:br/>
+      </w:r>
+      <w:r>
+        <w:rPr>
+          <w:szCs w:val="24"/>
+        </w:rPr>
+        <w:tab/>
+        <w:t>email VARCHAR(25) not null,</w:t>
+      </w:r>
+      <w:r>
+        <w:rPr>
+          <w:szCs w:val="24"/>
+        </w:rPr>
+        <w:br/>
+      </w:r>
+      <w:r>
+        <w:rPr>
+          <w:szCs w:val="24"/>
+        </w:rPr>
+        <w:tab/>
+        <w:t>password VARCHAR(15) not null,</w:t>
+      </w:r>
+      <w:r>
+        <w:rPr>
+          <w:szCs w:val="24"/>
+        </w:rPr>
+        <w:br/>
+      </w:r>
+      <w:r>
+        <w:rPr>
+          <w:szCs w:val="24"/>
+        </w:rPr>
+        <w:tab/>
+        <w:t>primary key(user_id)</w:t>
+      </w:r>
+      <w:r>
+        <w:rPr>
+          <w:szCs w:val="24"/>
+        </w:rPr>
+        <w:br/>
+      </w:r>
+      <w:r>
+        <w:rPr>
+          <w:szCs w:val="24"/>
+        </w:rPr>
+        <w:t>);</w:t>
+      </w:r>
+    </w:p>
+    <w:p>
+      <w:pPr>
+        <w:rPr>
+          <w:szCs w:val="24"/>
+        </w:rPr>
+      </w:pPr>
+      <w:r>
+        <w:rPr>
+          <w:szCs w:val="24"/>
+        </w:rPr>
+        <w:t>CREATE table post (</w:t>
+      </w:r>
+      <w:r>
+        <w:rPr>
+          <w:szCs w:val="24"/>
+        </w:rPr>
+        <w:br/>
+      </w:r>
+      <w:r>
+        <w:rPr>
+          <w:szCs w:val="24"/>
+        </w:rPr>
+        <w:tab/>
+        <w:t>post_id INT(10) not null auto_increment,</w:t>
+      </w:r>
+      <w:r>
+        <w:rPr>
+          <w:szCs w:val="24"/>
+        </w:rPr>
+        <w:br/>
+      </w:r>
+      <w:r>
+        <w:rPr>
+          <w:szCs w:val="24"/>
+        </w:rPr>
+        <w:tab/>
+        <w:t>user_id VARCHAR(20) not null,</w:t>
+      </w:r>
+      <w:r>
+        <w:rPr>
+          <w:szCs w:val="24"/>
+        </w:rPr>
+        <w:br/>
+      </w:r>
+      <w:r>
+        <w:rPr>
+          <w:szCs w:val="24"/>
+        </w:rPr>
+        <w:tab/>
+        <w:t>content VARCHAR(255) not null,</w:t>
+      </w:r>
+      <w:r>
+        <w:rPr>
+          <w:szCs w:val="24"/>
+        </w:rPr>
+        <w:br/>
+      </w:r>
+      <w:r>
+        <w:rPr>
+          <w:szCs w:val="24"/>
+        </w:rPr>
+        <w:tab/>
+        <w:t>timestamp DATETIME not null,</w:t>
+      </w:r>
+      <w:r>
+        <w:rPr>
+          <w:szCs w:val="24"/>
+        </w:rPr>
+        <w:br/>
+      </w:r>
+      <w:r>
+        <w:rPr>
+          <w:szCs w:val="24"/>
+        </w:rPr>
+        <w:tab/>
+        <w:t>primary key(post_id),</w:t>
+      </w:r>
+      <w:r>
+        <w:rPr>
+          <w:szCs w:val="24"/>
+        </w:rPr>
+        <w:t>|</w:t>
+      </w:r>
+      <w:r>
+        <w:rPr>
+          <w:szCs w:val="24"/>
+        </w:rPr>
+        <w:br/>
+      </w:r>
+      <w:r>
+        <w:rPr>
+          <w:szCs w:val="24"/>
+        </w:rPr>
+        <w:tab/>
+        <w:t>foreign key(user_id) references user(user_id)</w:t>
+      </w:r>
+      <w:r>
+        <w:rPr>
+          <w:szCs w:val="24"/>
+        </w:rPr>
+        <w:br/>
+      </w:r>
+      <w:r>
+        <w:rPr>
+          <w:szCs w:val="24"/>
+        </w:rPr>
+        <w:t>);</w:t>
+      </w:r>
+    </w:p>
+    <w:p>
+      <w:pPr>
+        <w:rPr>
+          <w:szCs w:val="24"/>
+        </w:rPr>
+      </w:pPr>
+      <w:r>
+        <w:rPr>
+          <w:szCs w:val="24"/>
+        </w:rPr>
+        <w:t>CREATE table comment (</w:t>
+      </w:r>
+      <w:r>
+        <w:rPr>
+          <w:szCs w:val="24"/>
+        </w:rPr>
+        <w:br/>
+      </w:r>
+      <w:r>
+        <w:rPr>
+          <w:szCs w:val="24"/>
+        </w:rPr>
+        <w:tab/>
+        <w:t>comment_id INT(10) auto_increment,</w:t>
+      </w:r>
+      <w:r>
+        <w:rPr>
+          <w:szCs w:val="24"/>
+        </w:rPr>
+        <w:br/>
+      </w:r>
+      <w:r>
+        <w:rPr>
+          <w:szCs w:val="24"/>
+        </w:rPr>
+        <w:tab/>
+        <w:t>post_id INT(10) not null,</w:t>
+      </w:r>
+      <w:r>
+        <w:rPr>
+          <w:szCs w:val="24"/>
+        </w:rPr>
+        <w:br/>
+      </w:r>
+      <w:r>
+        <w:rPr>
+          <w:szCs w:val="24"/>
+        </w:rPr>
+        <w:tab/>
+        <w:t>user_id VARCHAR(20),</w:t>
+      </w:r>
+      <w:r>
+        <w:rPr>
+          <w:szCs w:val="24"/>
+        </w:rPr>
+        <w:br/>
+      </w:r>
+      <w:r>
+        <w:rPr>
+          <w:szCs w:val="24"/>
+        </w:rPr>
+        <w:tab/>
+        <w:t>content VARCHAR(255),</w:t>
+      </w:r>
+      <w:r>
+        <w:rPr>
+          <w:szCs w:val="24"/>
+        </w:rPr>
+        <w:br/>
+      </w:r>
+      <w:r>
+        <w:rPr>
+          <w:szCs w:val="24"/>
+        </w:rPr>
+        <w:tab/>
+        <w:t>timestamp DATETIME,</w:t>
+      </w:r>
+      <w:r>
+        <w:rPr>
+          <w:szCs w:val="24"/>
+        </w:rPr>
+        <w:br/>
+      </w:r>
+      <w:r>
+        <w:rPr>
+          <w:szCs w:val="24"/>
+        </w:rPr>
+        <w:tab/>
+        <w:t>primary key(comment_id),</w:t>
+      </w:r>
+      <w:r>
+        <w:rPr>
+          <w:szCs w:val="24"/>
+        </w:rPr>
+        <w:br/>
+      </w:r>
+      <w:r>
+        <w:rPr>
+          <w:szCs w:val="24"/>
+        </w:rPr>
+        <w:tab/>
+        <w:t>foreign key(user_id) references user(user_id),</w:t>
+      </w:r>
+      <w:r>
+        <w:rPr>
+          <w:szCs w:val="24"/>
+        </w:rPr>
+        <w:br/>
+      </w:r>
+      <w:r>
+        <w:rPr>
+          <w:szCs w:val="24"/>
+        </w:rPr>
+        <w:tab/>
+        <w:t>foreign key(post_id) references post(post_id)</w:t>
+      </w:r>
+      <w:r>
+        <w:rPr>
+          <w:szCs w:val="24"/>
+        </w:rPr>
+        <w:br/>
+      </w:r>
+      <w:r>
+        <w:rPr>
+          <w:szCs w:val="24"/>
+        </w:rPr>
+        <w:t>);</w:t>
+      </w:r>
+    </w:p>
+    <w:p>
+      <w:pPr>
+        <w:rPr>
+          <w:b/>
+          <w:szCs w:val="24"/>
+        </w:rPr>
+      </w:pPr>
+      <w:r>
+        <w:rPr>
+          <w:noProof/>
+        </w:rPr>
+        <w:drawing>
+          <wp:anchor distT="0" distB="0" distL="114300" distR="114300" simplePos="0" relativeHeight="251659264" behindDoc="1" locked="0" layoutInCell="1" allowOverlap="1" wp14:anchorId="48A3344D" wp14:editId="28C06CA3">
+            <wp:simplePos x="0" y="0"/>
+            <wp:positionH relativeFrom="margin">
+              <wp:align>center</wp:align>
+            </wp:positionH>
+            <wp:positionV relativeFrom="paragraph">
+              <wp:posOffset>184840</wp:posOffset>
+            </wp:positionV>
+            <wp:extent cx="4622800" cy="3919993"/>
+            <wp:effectExtent l="0" t="0" r="6350" b="4445"/>
+            <wp:wrapNone/>
+            <wp:docPr id="2" name="Picture 2"/>
+            <wp:cNvGraphicFramePr>
+              <a:graphicFrameLocks xmlns:a="http://schemas.openxmlformats.org/drawingml/2006/main" noChangeAspect="1"/>
+            </wp:cNvGraphicFramePr>
+            <a:graphic xmlns:a="http://schemas.openxmlformats.org/drawingml/2006/main">
+              <a:graphicData uri="http://schemas.openxmlformats.org/drawingml/2006/picture">
+                <pic:pic xmlns:pic="http://schemas.openxmlformats.org/drawingml/2006/picture">
+                  <pic:nvPicPr>
+                    <pic:cNvPr id="1" name=""/>
+                    <pic:cNvPicPr/>
+                  </pic:nvPicPr>
+                  <pic:blipFill rotWithShape="1">
+                    <a:blip r:embed="rId8">
+                      <a:extLst>
+                        <a:ext uri="{28A0092B-C50C-407E-A947-70E740481C1C}">
+                          <a14:useLocalDpi xmlns:a14="http://schemas.microsoft.com/office/drawing/2010/main" val="0"/>
+                        </a:ext>
+                      </a:extLst>
+                    </a:blip>
+                    <a:srcRect b="47529"/>
+                    <a:stretch/>
+                  </pic:blipFill>
+                  <pic:spPr bwMode="auto">
+                    <a:xfrm>
+                      <a:off x="0" y="0"/>
+                      <a:ext cx="4622800" cy="3919993"/>
+                    </a:xfrm>
+                    <a:prstGeom prst="rect">
+                      <a:avLst/>
+                    </a:prstGeom>
+                    <a:ln>
+                      <a:noFill/>
+                    </a:ln>
+                    <a:extLst>
+                      <a:ext uri="{53640926-AAD7-44D8-BBD7-CCE9431645EC}">
+                        <a14:shadowObscured xmlns:a14="http://schemas.microsoft.com/office/drawing/2010/main"/>
+                      </a:ext>
+                    </a:extLst>
+                  </pic:spPr>
+                </pic:pic>
+              </a:graphicData>
+            </a:graphic>
+            <wp14:sizeRelV relativeFrom="margin">
+              <wp14:pctHeight>0</wp14:pctHeight>
+            </wp14:sizeRelV>
+          </wp:anchor>
+        </w:drawing>
+      </w:r>
+      <w:r>
+        <w:rPr>
+          <w:b/>
+          <w:szCs w:val="24"/>
+        </w:rPr>
+        <w:t>Screenshot</w:t>
+      </w:r>
+      <w:r>
+        <w:rPr>
+          <w:b/>
+          <w:szCs w:val="24"/>
+        </w:rPr>
+        <w:t>s</w:t>
+      </w:r>
+      <w:r>
+        <w:rPr>
+          <w:b/>
+          <w:szCs w:val="24"/>
+        </w:rPr>
+        <w:t>:</w:t>
+      </w:r>
+      <w:r>
+        <w:rPr>
+          <w:noProof/>
+        </w:rPr>
+        <w:t xml:space="preserve"> </w:t>
+      </w:r>
+    </w:p>
+    <w:p>
+      <w:pPr>
+        <w:rPr>
+          <w:b/>
+          <w:bCs/>
+          <w:szCs w:val="24"/>
+        </w:rPr>
+      </w:pPr>
+    </w:p>
+    <w:p>
+      <w:pPr>
+        <w:rPr>
+          <w:b/>
+          <w:szCs w:val="24"/>
+        </w:rPr>
+      </w:pPr>
+    </w:p>
+    <w:p>
+      <w:pPr>
+        <w:rPr>
+          <w:b/>
+          <w:szCs w:val="24"/>
+        </w:rPr>
+      </w:pPr>
+    </w:p>
+    <w:p>
+      <w:pPr>
+        <w:rPr>
+          <w:b/>
+          <w:szCs w:val="24"/>
+        </w:rPr>
+      </w:pPr>
+      <w:r>
+        <w:rPr>
+          <w:b/>
+          <w:szCs w:val="24"/>
+        </w:rPr>
+        <w:br w:type="page"/>
+      </w:r>
+    </w:p>
+    <w:p>
+      <w:pPr>
+        <w:rPr>
+          <w:noProof/>
+        </w:rPr>
+      </w:pPr>
+      <w:r>
+        <w:rPr>
+          <w:noProof/>
+        </w:rPr>
+        <w:lastRenderedPageBreak/>
+        <w:drawing>
+          <wp:anchor distT="0" distB="0" distL="114300" distR="114300" simplePos="0" relativeHeight="251660288" behindDoc="1" locked="0" layoutInCell="1" allowOverlap="1" wp14:anchorId="0B386DF8" wp14:editId="1E196A75">
+            <wp:simplePos x="0" y="0"/>
+            <wp:positionH relativeFrom="margin">
+              <wp:posOffset>643890</wp:posOffset>
+            </wp:positionH>
+            <wp:positionV relativeFrom="page">
+              <wp:posOffset>667054</wp:posOffset>
+            </wp:positionV>
+            <wp:extent cx="4652010" cy="3609340"/>
+            <wp:effectExtent l="0" t="0" r="0" b="0"/>
+            <wp:wrapNone/>
+            <wp:docPr id="3" name="Picture 3"/>
+            <wp:cNvGraphicFramePr>
+              <a:graphicFrameLocks xmlns:a="http://schemas.openxmlformats.org/drawingml/2006/main" noChangeAspect="1"/>
+            </wp:cNvGraphicFramePr>
+            <a:graphic xmlns:a="http://schemas.openxmlformats.org/drawingml/2006/main">
+              <a:graphicData uri="http://schemas.openxmlformats.org/drawingml/2006/picture">
+                <pic:pic xmlns:pic="http://schemas.openxmlformats.org/drawingml/2006/picture">
+                  <pic:nvPicPr>
+                    <pic:cNvPr id="1" name=""/>
+                    <pic:cNvPicPr/>
+                  </pic:nvPicPr>
+                  <pic:blipFill rotWithShape="1">
+                    <a:blip r:embed="rId8">
+                      <a:extLst>
+                        <a:ext uri="{28A0092B-C50C-407E-A947-70E740481C1C}">
+                          <a14:useLocalDpi xmlns:a14="http://schemas.microsoft.com/office/drawing/2010/main" val="0"/>
+                        </a:ext>
+                      </a:extLst>
+                    </a:blip>
+                    <a:srcRect t="51981"/>
+                    <a:stretch/>
+                  </pic:blipFill>
+                  <pic:spPr bwMode="auto">
+                    <a:xfrm>
+                      <a:off x="0" y="0"/>
+                      <a:ext cx="4652010" cy="3609340"/>
+                    </a:xfrm>
+                    <a:prstGeom prst="rect">
+                      <a:avLst/>
+                    </a:prstGeom>
+                    <a:ln>
+                      <a:noFill/>
+                    </a:ln>
+                    <a:extLst>
+                      <a:ext uri="{53640926-AAD7-44D8-BBD7-CCE9431645EC}">
+                        <a14:shadowObscured xmlns:a14="http://schemas.microsoft.com/office/drawing/2010/main"/>
+                      </a:ext>
+                    </a:extLst>
+                  </pic:spPr>
+                </pic:pic>
+              </a:graphicData>
+            </a:graphic>
+            <wp14:sizeRelH relativeFrom="margin">
+              <wp14:pctWidth>0</wp14:pctWidth>
+            </wp14:sizeRelH>
+            <wp14:sizeRelV relativeFrom="margin">
+              <wp14:pctHeight>0</wp14:pctHeight>
+            </wp14:sizeRelV>
+          </wp:anchor>
+        </w:drawing>
+      </w:r>
+    </w:p>
+    <w:p>
+      <w:pPr>
+        <w:rPr>
+          <w:noProof/>
+        </w:rPr>
+      </w:pPr>
+    </w:p>
+    <w:p>
+      <w:pPr>
+        <w:rPr>
+          <w:b/>
+          <w:szCs w:val="24"/>
+        </w:rPr>
+      </w:pPr>
+    </w:p>
+    <w:p>
+      <w:pPr>
+        <w:rPr>
+          <w:b/>
+          <w:szCs w:val="24"/>
+        </w:rPr>
+      </w:pPr>
+    </w:p>
+    <w:p>
+      <w:pPr>
+        <w:rPr>
+          <w:b/>
+          <w:szCs w:val="24"/>
+        </w:rPr>
+      </w:pPr>
+    </w:p>
+    <w:p>
+      <w:pPr>
+        <w:rPr>
+          <w:b/>
+          <w:szCs w:val="24"/>
+        </w:rPr>
+      </w:pPr>
+    </w:p>
+    <w:p>
+      <w:pPr>
+        <w:rPr>
+          <w:b/>
+          <w:szCs w:val="24"/>
+        </w:rPr>
+      </w:pPr>
+    </w:p>
+    <w:p>
+      <w:pPr>
+        <w:rPr>
+          <w:b/>
+          <w:szCs w:val="24"/>
+        </w:rPr>
+      </w:pPr>
+    </w:p>
+    <w:p>
+      <w:pPr>
+        <w:rPr>
+          <w:b/>
+          <w:szCs w:val="24"/>
+        </w:rPr>
+      </w:pPr>
+    </w:p>
+    <w:p>
+      <w:pPr>
+        <w:rPr>
+          <w:b/>
+          <w:szCs w:val="24"/>
+        </w:rPr>
+      </w:pPr>
+    </w:p>
+    <w:p>
+      <w:pPr>
+        <w:rPr>
+          <w:b/>
+          <w:szCs w:val="24"/>
+        </w:rPr>
+      </w:pPr>
+    </w:p>
+    <w:p>
+      <w:pPr>
+        <w:rPr>
+          <w:b/>
+          <w:szCs w:val="24"/>
+        </w:rPr>
+      </w:pPr>
+      <w:r>
+        <w:rPr>
+          <w:noProof/>
+        </w:rPr>
+        <w:drawing>
+          <wp:anchor distT="0" distB="0" distL="114300" distR="114300" simplePos="0" relativeHeight="251661312" behindDoc="1" locked="0" layoutInCell="1" allowOverlap="1" wp14:anchorId="34B74BBC" wp14:editId="2FE3721C">
+            <wp:simplePos x="0" y="0"/>
+            <wp:positionH relativeFrom="margin">
+              <wp:posOffset>620202</wp:posOffset>
+            </wp:positionH>
+            <wp:positionV relativeFrom="paragraph">
+              <wp:posOffset>229152</wp:posOffset>
+            </wp:positionV>
+            <wp:extent cx="4699000" cy="4627659"/>
+            <wp:effectExtent l="0" t="0" r="6350" b="1905"/>
+            <wp:wrapNone/>
+            <wp:docPr id="4" name="Picture 4"/>
+            <wp:cNvGraphicFramePr>
+              <a:graphicFrameLocks xmlns:a="http://schemas.openxmlformats.org/drawingml/2006/main" noChangeAspect="1"/>
+            </wp:cNvGraphicFramePr>
+            <a:graphic xmlns:a="http://schemas.openxmlformats.org/drawingml/2006/main">
+              <a:graphicData uri="http://schemas.openxmlformats.org/drawingml/2006/picture">
+                <pic:pic xmlns:pic="http://schemas.openxmlformats.org/drawingml/2006/picture">
+                  <pic:nvPicPr>
+                    <pic:cNvPr id="1" name=""/>
+                    <pic:cNvPicPr/>
+                  </pic:nvPicPr>
+                  <pic:blipFill rotWithShape="1">
+                    <a:blip r:embed="rId9">
+                      <a:extLst>
+                        <a:ext uri="{28A0092B-C50C-407E-A947-70E740481C1C}">
+                          <a14:useLocalDpi xmlns:a14="http://schemas.microsoft.com/office/drawing/2010/main" val="0"/>
+                        </a:ext>
+                      </a:extLst>
+                    </a:blip>
+                    <a:srcRect b="6304"/>
+                    <a:stretch/>
+                  </pic:blipFill>
+                  <pic:spPr bwMode="auto">
+                    <a:xfrm>
+                      <a:off x="0" y="0"/>
+                      <a:ext cx="4699000" cy="4627659"/>
+                    </a:xfrm>
+                    <a:prstGeom prst="rect">
+                      <a:avLst/>
+                    </a:prstGeom>
+                    <a:ln>
+                      <a:noFill/>
+                    </a:ln>
+                    <a:extLst>
+                      <a:ext uri="{53640926-AAD7-44D8-BBD7-CCE9431645EC}">
+                        <a14:shadowObscured xmlns:a14="http://schemas.microsoft.com/office/drawing/2010/main"/>
+                      </a:ext>
+                    </a:extLst>
+                  </pic:spPr>
+                </pic:pic>
+              </a:graphicData>
+            </a:graphic>
+            <wp14:sizeRelH relativeFrom="margin">
+              <wp14:pctWidth>0</wp14:pctWidth>
+            </wp14:sizeRelH>
+            <wp14:sizeRelV relativeFrom="margin">
+              <wp14:pctHeight>0</wp14:pctHeight>
+            </wp14:sizeRelV>
+          </wp:anchor>
+        </w:drawing>
+      </w:r>
+    </w:p>
+    <w:p>
+      <w:pPr>
+        <w:rPr>
+          <w:b/>
+          <w:szCs w:val="24"/>
+        </w:rPr>
+      </w:pPr>
+    </w:p>
+    <w:p>
+      <w:pPr>
+        <w:rPr>
+          <w:b/>
+          <w:szCs w:val="24"/>
+        </w:rPr>
+      </w:pPr>
+    </w:p>
+    <w:p>
+      <w:pPr>
+        <w:rPr>
+          <w:b/>
+          <w:szCs w:val="24"/>
+        </w:rPr>
+      </w:pPr>
+    </w:p>
+    <w:p>
+      <w:pPr>
+        <w:rPr>
+          <w:b/>
+          <w:szCs w:val="24"/>
+        </w:rPr>
+      </w:pPr>
+    </w:p>
+    <w:p>
+      <w:pPr>
+        <w:rPr>
+          <w:b/>
+          <w:szCs w:val="24"/>
+        </w:rPr>
+      </w:pPr>
+    </w:p>
+    <w:p>
+      <w:pPr>
+        <w:rPr>
+          <w:b/>
+          <w:szCs w:val="24"/>
+        </w:rPr>
+      </w:pPr>
+    </w:p>
+    <w:p>
+      <w:pPr>
+        <w:rPr>
+          <w:b/>
+          <w:szCs w:val="24"/>
+        </w:rPr>
+      </w:pPr>
+    </w:p>
+    <w:p>
+      <w:pPr>
+        <w:rPr>
+          <w:b/>
+          <w:szCs w:val="24"/>
+        </w:rPr>
+      </w:pPr>
+    </w:p>
+    <w:p>
+      <w:pPr>
+        <w:rPr>
+          <w:b/>
+          <w:szCs w:val="24"/>
+        </w:rPr>
+      </w:pPr>
+    </w:p>
+    <w:p>
+      <w:pPr>
+        <w:rPr>
+          <w:b/>
+          <w:szCs w:val="24"/>
+        </w:rPr>
+      </w:pPr>
+    </w:p>
+    <w:p>
+      <w:pPr>
+        <w:rPr>
+          <w:b/>
+          <w:szCs w:val="24"/>
+        </w:rPr>
+      </w:pPr>
+    </w:p>
+    <w:p>
+      <w:pPr>
+        <w:rPr>
+          <w:b/>
+          <w:szCs w:val="24"/>
+        </w:rPr>
+      </w:pPr>
+    </w:p>
+    <w:p>
+      <w:pPr>
+        <w:rPr>
+          <w:b/>
+          <w:szCs w:val="24"/>
+        </w:rPr>
+      </w:pPr>
+    </w:p>
+    <w:p>
+      <w:pPr>
+        <w:rPr>
+          <w:b/>
+          <w:szCs w:val="24"/>
+        </w:rPr>
+      </w:pPr>
+    </w:p>
+    <w:p>
+      <w:pPr>
+        <w:rPr>
+          <w:b/>
+          <w:szCs w:val="24"/>
+        </w:rPr>
+      </w:pPr>
+    </w:p>
+    <w:p>
+      <w:pPr>
+        <w:rPr>
+          <w:b/>
+          <w:szCs w:val="24"/>
+        </w:rPr>
+      </w:pPr>
+    </w:p>
+    <w:p>
+      <w:pPr>
+        <w:rPr>
+          <w:b/>
+          <w:szCs w:val="24"/>
+        </w:rPr>
+      </w:pPr>
       <w:bookmarkStart w:id="0" w:name="_GoBack"/>
       <w:bookmarkEnd w:id="0"/>
       <w:r>
         <w:rPr>
-          <w:szCs w:val="24"/>
-          <w:highlight w:val="yellow"/>
-        </w:rPr>
-        <w:t>User id #?</w:t>
-      </w:r>
-    </w:p>
-    <w:p>
-      <w:pPr>
-        <w:rPr>
-          <w:szCs w:val="24"/>
-        </w:rPr>
-      </w:pPr>
-      <w:r>
-        <w:rPr>
-          <w:szCs w:val="24"/>
-        </w:rPr>
-        <w:t xml:space="preserve">Users </w:t>
-      </w:r>
-      <w:proofErr w:type="gramStart"/>
-      <w:r>
-        <w:rPr>
-          <w:szCs w:val="24"/>
-        </w:rPr>
-        <w:t>are able to</w:t>
-      </w:r>
-      <w:proofErr w:type="gramEnd"/>
-      <w:r>
-        <w:rPr>
-          <w:szCs w:val="24"/>
-        </w:rPr>
-        <w:t xml:space="preserve"> post and comment. So</w:t>
-      </w:r>
-      <w:r>
-        <w:rPr>
-          <w:szCs w:val="24"/>
-        </w:rPr>
-        <w:t>,</w:t>
-      </w:r>
-      <w:r>
-        <w:rPr>
-          <w:szCs w:val="24"/>
-        </w:rPr>
-        <w:t xml:space="preserve"> your database must also store post and comment data.</w:t>
-      </w:r>
-    </w:p>
-    <w:p>
-      <w:pPr>
-        <w:rPr>
-          <w:szCs w:val="24"/>
-        </w:rPr>
-      </w:pPr>
-      <w:r>
-        <w:rPr>
-          <w:szCs w:val="24"/>
-        </w:rPr>
-        <w:t>We need to know which user made which posts.</w:t>
-      </w:r>
-    </w:p>
-    <w:p>
-      <w:pPr>
-        <w:rPr>
-          <w:szCs w:val="24"/>
-        </w:rPr>
-      </w:pPr>
-      <w:r>
-        <w:rPr>
-          <w:szCs w:val="24"/>
-        </w:rPr>
-        <w:t>We also need to know which user made which comments, and which post a comment is on.</w:t>
-      </w:r>
-    </w:p>
-    <w:p>
-      <w:pPr>
-        <w:rPr>
-          <w:szCs w:val="24"/>
-        </w:rPr>
-      </w:pPr>
-      <w:r>
-        <w:rPr>
-          <w:szCs w:val="24"/>
-        </w:rPr>
-        <w:t>Posts and comments should both include the time they were created, and what the content of the post or comment is.</w:t>
-      </w:r>
-    </w:p>
-    <w:p>
-      <w:pPr>
-        <w:rPr>
-          <w:szCs w:val="24"/>
-        </w:rPr>
-      </w:pPr>
-    </w:p>
-    <w:p>
-      <w:pPr>
-        <w:rPr>
-          <w:szCs w:val="24"/>
-        </w:rPr>
-      </w:pPr>
-      <w:r>
-        <w:rPr>
-          <w:szCs w:val="24"/>
-        </w:rPr>
-        <w:t>C</w:t>
-      </w:r>
-      <w:r>
-        <w:rPr>
-          <w:szCs w:val="24"/>
-        </w:rPr>
-        <w:t>reate an Entity Relationship Diagram (ERD) using draw.io to model the database you will create.</w:t>
-      </w:r>
-      <w:r>
-        <w:rPr>
-          <w:szCs w:val="24"/>
-        </w:rPr>
-        <w:t xml:space="preserve"> Insert a screenshot of the ERD in the screenshots section below.</w:t>
-      </w:r>
-    </w:p>
-    <w:p>
-      <w:pPr>
-        <w:rPr>
-          <w:szCs w:val="24"/>
-        </w:rPr>
-      </w:pPr>
-      <w:r>
-        <w:rPr>
-          <w:szCs w:val="24"/>
-        </w:rPr>
-        <w:t xml:space="preserve">Write a SQL script to create the database. </w:t>
-      </w:r>
-      <w:r>
-        <w:rPr>
-          <w:szCs w:val="24"/>
-        </w:rPr>
-        <w:t>Insert a screenshot of the SQL in your script.</w:t>
-      </w:r>
-    </w:p>
-    <w:p>
-      <w:pPr>
-        <w:rPr>
-          <w:szCs w:val="24"/>
-        </w:rPr>
-      </w:pPr>
-    </w:p>
-    <w:p>
-      <w:pPr>
-        <w:rPr>
-          <w:szCs w:val="24"/>
-        </w:rPr>
-      </w:pPr>
-      <w:r>
-        <w:rPr>
-          <w:szCs w:val="24"/>
-        </w:rPr>
-        <w:t xml:space="preserve">Hints: </w:t>
-      </w:r>
-    </w:p>
-    <w:p>
-      <w:pPr>
-        <w:rPr>
-          <w:szCs w:val="24"/>
-        </w:rPr>
-      </w:pPr>
-      <w:r>
-        <w:rPr>
-          <w:szCs w:val="24"/>
-        </w:rPr>
-        <w:t>You will only need three tables.</w:t>
-      </w:r>
-    </w:p>
-    <w:p>
-      <w:pPr>
-        <w:rPr>
-          <w:szCs w:val="24"/>
-        </w:rPr>
-      </w:pPr>
-      <w:r>
-        <w:rPr>
-          <w:szCs w:val="24"/>
-        </w:rPr>
-        <w:t>Two tables will have foreign key references.</w:t>
-      </w:r>
-    </w:p>
-    <w:p>
-      <w:pPr>
-        <w:rPr>
-          <w:szCs w:val="24"/>
-        </w:rPr>
-      </w:pPr>
-      <w:r>
-        <w:rPr>
-          <w:szCs w:val="24"/>
-        </w:rPr>
-        <w:t>One table will have two foreign key references.</w:t>
-      </w:r>
-    </w:p>
-    <w:p>
-      <w:pPr>
-        <w:rPr>
-          <w:b/>
-          <w:szCs w:val="24"/>
-        </w:rPr>
-      </w:pPr>
-      <w:r>
-        <w:rPr>
-          <w:b/>
-          <w:szCs w:val="24"/>
-        </w:rPr>
-        <w:t>Screenshot</w:t>
-      </w:r>
-      <w:r>
-        <w:rPr>
-          <w:b/>
-          <w:szCs w:val="24"/>
-        </w:rPr>
-        <w:t>s</w:t>
-      </w:r>
-      <w:r>
-        <w:rPr>
-          <w:b/>
-          <w:szCs w:val="24"/>
-        </w:rPr>
-        <w:t>:</w:t>
-      </w:r>
-    </w:p>
-    <w:p>
-      <w:pPr>
-        <w:rPr>
-          <w:b/>
-          <w:szCs w:val="24"/>
-        </w:rPr>
-      </w:pPr>
-    </w:p>
-    <w:p>
-      <w:pPr>
-        <w:rPr>
-          <w:b/>
-          <w:szCs w:val="24"/>
-        </w:rPr>
-      </w:pPr>
-    </w:p>
-    <w:p>
-      <w:pPr>
-        <w:rPr>
-          <w:b/>
-          <w:szCs w:val="24"/>
-        </w:rPr>
-      </w:pPr>
-      <w:r>
-        <w:rPr>
           <w:b/>
           <w:szCs w:val="24"/>
         </w:rPr>
         <w:t>URL to GitHub Repository:</w:t>
       </w:r>
+      <w:r>
+        <w:rPr>
+          <w:b/>
+          <w:szCs w:val="24"/>
+        </w:rPr>
+        <w:t xml:space="preserve"> </w:t>
+      </w:r>
+      <w:r>
+        <w:rPr>
+          <w:bCs/>
+          <w:szCs w:val="24"/>
+        </w:rPr>
+        <w:t>https://github.com/radubuc/week-3-mysql</w:t>
+      </w:r>
     </w:p>
     <w:sectPr>
-      <w:headerReference w:type="even" r:id="rId7"/>
-      <w:headerReference w:type="default" r:id="rId8"/>
-      <w:footerReference w:type="even" r:id="rId9"/>
-      <w:footerReference w:type="default" r:id="rId10"/>
-      <w:headerReference w:type="first" r:id="rId11"/>
-      <w:footerReference w:type="first" r:id="rId12"/>
+      <w:headerReference w:type="default" r:id="rId10"/>
       <w:pgSz w:w="12240" w:h="15840"/>
-      <w:pgMar w:top="1440" w:right="1440" w:bottom="1440" w:left="1440" w:header="720" w:footer="720" w:gutter="0"/>
+      <w:pgMar w:top="1440" w:right="1440" w:bottom="720" w:left="1440" w:header="720" w:footer="720" w:gutter="0"/>
       <w:cols w:space="720"/>
       <w:docGrid w:linePitch="360"/>
     </w:sectPr>
@@ -749,36 +1773,6 @@
 </w:endnotes>
 </file>
 
-<file path=word/footer1.xml><?xml version="1.0" encoding="utf-8"?>
-<w:ftr xmlns:wpc="http://schemas.microsoft.com/office/word/2010/wordprocessingCanvas" xmlns:cx="http://schemas.microsoft.com/office/drawing/2014/chartex" xmlns:cx1="http://schemas.microsoft.com/office/drawing/2015/9/8/chartex" xmlns:cx2="http://schemas.microsoft.com/office/drawing/2015/10/21/chartex" xmlns:cx3="http://schemas.microsoft.com/office/drawing/2016/5/9/chartex" xmlns:cx4="http://schemas.microsoft.com/office/drawing/2016/5/10/chartex" xmlns:cx5="http://schemas.microsoft.com/office/drawing/2016/5/11/chartex" xmlns:cx6="http://schemas.microsoft.com/office/drawing/2016/5/12/chartex" xmlns:cx7="http://schemas.microsoft.com/office/drawing/2016/5/13/chartex" xmlns:cx8="http://schemas.microsoft.com/office/drawing/2016/5/14/chartex" xmlns:mc="http://schemas.openxmlformats.org/markup-compatibility/2006" xmlns:aink="http://schemas.microsoft.com/office/drawing/2016/ink" xmlns:am3d="http://schemas.microsoft.com/office/drawing/2017/model3d" xmlns:o="urn:schemas-microsoft-com:office:office" xmlns:r="http://schemas.openxmlformats.org/officeDocument/2006/relationships" xmlns:m="http://schemas.openxmlformats.org/officeDocument/2006/math" xmlns:v="urn:schemas-microsoft-com:vml" xmlns:wp14="http://schemas.microsoft.com/office/word/2010/wordprocessingDrawing" xmlns:wp="http://schemas.openxmlformats.org/drawingml/2006/wordprocessingDrawing" xmlns:w10="urn:schemas-microsoft-com:office:word" xmlns:w="http://schemas.openxmlformats.org/wordprocessingml/2006/main" xmlns:w14="http://schemas.microsoft.com/office/word/2010/wordml" xmlns:w15="http://schemas.microsoft.com/office/word/2012/wordml" xmlns:w16cid="http://schemas.microsoft.com/office/word/2016/wordml/cid" xmlns:w16se="http://schemas.microsoft.com/office/word/2015/wordml/symex" xmlns:wpg="http://schemas.microsoft.com/office/word/2010/wordprocessingGroup" xmlns:wpi="http://schemas.microsoft.com/office/word/2010/wordprocessingInk" xmlns:wne="http://schemas.microsoft.com/office/word/2006/wordml" xmlns:wps="http://schemas.microsoft.com/office/word/2010/wordprocessingShape" mc:Ignorable="w14 w15 w16se w16cid wp14">
-  <w:p>
-    <w:pPr>
-      <w:pStyle w:val="Footer"/>
-    </w:pPr>
-  </w:p>
-</w:ftr>
-</file>
-
-<file path=word/footer2.xml><?xml version="1.0" encoding="utf-8"?>
-<w:ftr xmlns:wpc="http://schemas.microsoft.com/office/word/2010/wordprocessingCanvas" xmlns:cx="http://schemas.microsoft.com/office/drawing/2014/chartex" xmlns:cx1="http://schemas.microsoft.com/office/drawing/2015/9/8/chartex" xmlns:cx2="http://schemas.microsoft.com/office/drawing/2015/10/21/chartex" xmlns:cx3="http://schemas.microsoft.com/office/drawing/2016/5/9/chartex" xmlns:cx4="http://schemas.microsoft.com/office/drawing/2016/5/10/chartex" xmlns:cx5="http://schemas.microsoft.com/office/drawing/2016/5/11/chartex" xmlns:cx6="http://schemas.microsoft.com/office/drawing/2016/5/12/chartex" xmlns:cx7="http://schemas.microsoft.com/office/drawing/2016/5/13/chartex" xmlns:cx8="http://schemas.microsoft.com/office/drawing/2016/5/14/chartex" xmlns:mc="http://schemas.openxmlformats.org/markup-compatibility/2006" xmlns:aink="http://schemas.microsoft.com/office/drawing/2016/ink" xmlns:am3d="http://schemas.microsoft.com/office/drawing/2017/model3d" xmlns:o="urn:schemas-microsoft-com:office:office" xmlns:r="http://schemas.openxmlformats.org/officeDocument/2006/relationships" xmlns:m="http://schemas.openxmlformats.org/officeDocument/2006/math" xmlns:v="urn:schemas-microsoft-com:vml" xmlns:wp14="http://schemas.microsoft.com/office/word/2010/wordprocessingDrawing" xmlns:wp="http://schemas.openxmlformats.org/drawingml/2006/wordprocessingDrawing" xmlns:w10="urn:schemas-microsoft-com:office:word" xmlns:w="http://schemas.openxmlformats.org/wordprocessingml/2006/main" xmlns:w14="http://schemas.microsoft.com/office/word/2010/wordml" xmlns:w15="http://schemas.microsoft.com/office/word/2012/wordml" xmlns:w16cid="http://schemas.microsoft.com/office/word/2016/wordml/cid" xmlns:w16se="http://schemas.microsoft.com/office/word/2015/wordml/symex" xmlns:wpg="http://schemas.microsoft.com/office/word/2010/wordprocessingGroup" xmlns:wpi="http://schemas.microsoft.com/office/word/2010/wordprocessingInk" xmlns:wne="http://schemas.microsoft.com/office/word/2006/wordml" xmlns:wps="http://schemas.microsoft.com/office/word/2010/wordprocessingShape" mc:Ignorable="w14 w15 w16se w16cid wp14">
-  <w:p>
-    <w:pPr>
-      <w:pStyle w:val="Footer"/>
-    </w:pPr>
-  </w:p>
-</w:ftr>
-</file>
-
-<file path=word/footer3.xml><?xml version="1.0" encoding="utf-8"?>
-<w:ftr xmlns:wpc="http://schemas.microsoft.com/office/word/2010/wordprocessingCanvas" xmlns:cx="http://schemas.microsoft.com/office/drawing/2014/chartex" xmlns:cx1="http://schemas.microsoft.com/office/drawing/2015/9/8/chartex" xmlns:cx2="http://schemas.microsoft.com/office/drawing/2015/10/21/chartex" xmlns:cx3="http://schemas.microsoft.com/office/drawing/2016/5/9/chartex" xmlns:cx4="http://schemas.microsoft.com/office/drawing/2016/5/10/chartex" xmlns:cx5="http://schemas.microsoft.com/office/drawing/2016/5/11/chartex" xmlns:cx6="http://schemas.microsoft.com/office/drawing/2016/5/12/chartex" xmlns:cx7="http://schemas.microsoft.com/office/drawing/2016/5/13/chartex" xmlns:cx8="http://schemas.microsoft.com/office/drawing/2016/5/14/chartex" xmlns:mc="http://schemas.openxmlformats.org/markup-compatibility/2006" xmlns:aink="http://schemas.microsoft.com/office/drawing/2016/ink" xmlns:am3d="http://schemas.microsoft.com/office/drawing/2017/model3d" xmlns:o="urn:schemas-microsoft-com:office:office" xmlns:r="http://schemas.openxmlformats.org/officeDocument/2006/relationships" xmlns:m="http://schemas.openxmlformats.org/officeDocument/2006/math" xmlns:v="urn:schemas-microsoft-com:vml" xmlns:wp14="http://schemas.microsoft.com/office/word/2010/wordprocessingDrawing" xmlns:wp="http://schemas.openxmlformats.org/drawingml/2006/wordprocessingDrawing" xmlns:w10="urn:schemas-microsoft-com:office:word" xmlns:w="http://schemas.openxmlformats.org/wordprocessingml/2006/main" xmlns:w14="http://schemas.microsoft.com/office/word/2010/wordml" xmlns:w15="http://schemas.microsoft.com/office/word/2012/wordml" xmlns:w16cid="http://schemas.microsoft.com/office/word/2016/wordml/cid" xmlns:w16se="http://schemas.microsoft.com/office/word/2015/wordml/symex" xmlns:wpg="http://schemas.microsoft.com/office/word/2010/wordprocessingGroup" xmlns:wpi="http://schemas.microsoft.com/office/word/2010/wordprocessingInk" xmlns:wne="http://schemas.microsoft.com/office/word/2006/wordml" xmlns:wps="http://schemas.microsoft.com/office/word/2010/wordprocessingShape" mc:Ignorable="w14 w15 w16se w16cid wp14">
-  <w:p>
-    <w:pPr>
-      <w:pStyle w:val="Footer"/>
-    </w:pPr>
-  </w:p>
-</w:ftr>
-</file>
-
 <file path=word/footnotes.xml><?xml version="1.0" encoding="utf-8"?>
 <w:footnotes xmlns:wpc="http://schemas.microsoft.com/office/word/2010/wordprocessingCanvas" xmlns:cx="http://schemas.microsoft.com/office/drawing/2014/chartex" xmlns:cx1="http://schemas.microsoft.com/office/drawing/2015/9/8/chartex" xmlns:cx2="http://schemas.microsoft.com/office/drawing/2015/10/21/chartex" xmlns:cx3="http://schemas.microsoft.com/office/drawing/2016/5/9/chartex" xmlns:cx4="http://schemas.microsoft.com/office/drawing/2016/5/10/chartex" xmlns:cx5="http://schemas.microsoft.com/office/drawing/2016/5/11/chartex" xmlns:cx6="http://schemas.microsoft.com/office/drawing/2016/5/12/chartex" xmlns:cx7="http://schemas.microsoft.com/office/drawing/2016/5/13/chartex" xmlns:cx8="http://schemas.microsoft.com/office/drawing/2016/5/14/chartex" xmlns:mc="http://schemas.openxmlformats.org/markup-compatibility/2006" xmlns:aink="http://schemas.microsoft.com/office/drawing/2016/ink" xmlns:am3d="http://schemas.microsoft.com/office/drawing/2017/model3d" xmlns:o="urn:schemas-microsoft-com:office:office" xmlns:r="http://schemas.openxmlformats.org/officeDocument/2006/relationships" xmlns:m="http://schemas.openxmlformats.org/officeDocument/2006/math" xmlns:v="urn:schemas-microsoft-com:vml" xmlns:wp14="http://schemas.microsoft.com/office/word/2010/wordprocessingDrawing" xmlns:wp="http://schemas.openxmlformats.org/drawingml/2006/wordprocessingDrawing" xmlns:w10="urn:schemas-microsoft-com:office:word" xmlns:w="http://schemas.openxmlformats.org/wordprocessingml/2006/main" xmlns:w14="http://schemas.microsoft.com/office/word/2010/wordml" xmlns:w15="http://schemas.microsoft.com/office/word/2012/wordml" xmlns:w16cid="http://schemas.microsoft.com/office/word/2016/wordml/cid" xmlns:w16se="http://schemas.microsoft.com/office/word/2015/wordml/symex" xmlns:wpg="http://schemas.microsoft.com/office/word/2010/wordprocessingGroup" xmlns:wpi="http://schemas.microsoft.com/office/word/2010/wordprocessingInk" xmlns:wne="http://schemas.microsoft.com/office/word/2006/wordml" xmlns:wps="http://schemas.microsoft.com/office/word/2010/wordprocessingShape" mc:Ignorable="w14 w15 w16se w16cid wp14">
   <w:footnote w:type="separator" w:id="-1">
@@ -810,26 +1804,18 @@
     <w:pPr>
       <w:pStyle w:val="Header"/>
     </w:pPr>
-  </w:p>
-</w:hdr>
-</file>
-
-<file path=word/header2.xml><?xml version="1.0" encoding="utf-8"?>
-<w:hdr xmlns:wpc="http://schemas.microsoft.com/office/word/2010/wordprocessingCanvas" xmlns:cx="http://schemas.microsoft.com/office/drawing/2014/chartex" xmlns:cx1="http://schemas.microsoft.com/office/drawing/2015/9/8/chartex" xmlns:cx2="http://schemas.microsoft.com/office/drawing/2015/10/21/chartex" xmlns:cx3="http://schemas.microsoft.com/office/drawing/2016/5/9/chartex" xmlns:cx4="http://schemas.microsoft.com/office/drawing/2016/5/10/chartex" xmlns:cx5="http://schemas.microsoft.com/office/drawing/2016/5/11/chartex" xmlns:cx6="http://schemas.microsoft.com/office/drawing/2016/5/12/chartex" xmlns:cx7="http://schemas.microsoft.com/office/drawing/2016/5/13/chartex" xmlns:cx8="http://schemas.microsoft.com/office/drawing/2016/5/14/chartex" xmlns:mc="http://schemas.openxmlformats.org/markup-compatibility/2006" xmlns:aink="http://schemas.microsoft.com/office/drawing/2016/ink" xmlns:am3d="http://schemas.microsoft.com/office/drawing/2017/model3d" xmlns:o="urn:schemas-microsoft-com:office:office" xmlns:r="http://schemas.openxmlformats.org/officeDocument/2006/relationships" xmlns:m="http://schemas.openxmlformats.org/officeDocument/2006/math" xmlns:v="urn:schemas-microsoft-com:vml" xmlns:wp14="http://schemas.microsoft.com/office/word/2010/wordprocessingDrawing" xmlns:wp="http://schemas.openxmlformats.org/drawingml/2006/wordprocessingDrawing" xmlns:w10="urn:schemas-microsoft-com:office:word" xmlns:w="http://schemas.openxmlformats.org/wordprocessingml/2006/main" xmlns:w14="http://schemas.microsoft.com/office/word/2010/wordml" xmlns:w15="http://schemas.microsoft.com/office/word/2012/wordml" xmlns:w16cid="http://schemas.microsoft.com/office/word/2016/wordml/cid" xmlns:w16se="http://schemas.microsoft.com/office/word/2015/wordml/symex" xmlns:wpg="http://schemas.microsoft.com/office/word/2010/wordprocessingGroup" xmlns:wpi="http://schemas.microsoft.com/office/word/2010/wordprocessingInk" xmlns:wne="http://schemas.microsoft.com/office/word/2006/wordml" xmlns:wps="http://schemas.microsoft.com/office/word/2010/wordprocessingShape" mc:Ignorable="w14 w15 w16se w16cid wp14">
-  <w:p>
-    <w:pPr>
-      <w:pStyle w:val="Header"/>
-    </w:pPr>
-  </w:p>
-</w:hdr>
-</file>
-
-<file path=word/header3.xml><?xml version="1.0" encoding="utf-8"?>
-<w:hdr xmlns:wpc="http://schemas.microsoft.com/office/word/2010/wordprocessingCanvas" xmlns:cx="http://schemas.microsoft.com/office/drawing/2014/chartex" xmlns:cx1="http://schemas.microsoft.com/office/drawing/2015/9/8/chartex" xmlns:cx2="http://schemas.microsoft.com/office/drawing/2015/10/21/chartex" xmlns:cx3="http://schemas.microsoft.com/office/drawing/2016/5/9/chartex" xmlns:cx4="http://schemas.microsoft.com/office/drawing/2016/5/10/chartex" xmlns:cx5="http://schemas.microsoft.com/office/drawing/2016/5/11/chartex" xmlns:cx6="http://schemas.microsoft.com/office/drawing/2016/5/12/chartex" xmlns:cx7="http://schemas.microsoft.com/office/drawing/2016/5/13/chartex" xmlns:cx8="http://schemas.microsoft.com/office/drawing/2016/5/14/chartex" xmlns:mc="http://schemas.openxmlformats.org/markup-compatibility/2006" xmlns:aink="http://schemas.microsoft.com/office/drawing/2016/ink" xmlns:am3d="http://schemas.microsoft.com/office/drawing/2017/model3d" xmlns:o="urn:schemas-microsoft-com:office:office" xmlns:r="http://schemas.openxmlformats.org/officeDocument/2006/relationships" xmlns:m="http://schemas.openxmlformats.org/officeDocument/2006/math" xmlns:v="urn:schemas-microsoft-com:vml" xmlns:wp14="http://schemas.microsoft.com/office/word/2010/wordprocessingDrawing" xmlns:wp="http://schemas.openxmlformats.org/drawingml/2006/wordprocessingDrawing" xmlns:w10="urn:schemas-microsoft-com:office:word" xmlns:w="http://schemas.openxmlformats.org/wordprocessingml/2006/main" xmlns:w14="http://schemas.microsoft.com/office/word/2010/wordml" xmlns:w15="http://schemas.microsoft.com/office/word/2012/wordml" xmlns:w16cid="http://schemas.microsoft.com/office/word/2016/wordml/cid" xmlns:w16se="http://schemas.microsoft.com/office/word/2015/wordml/symex" xmlns:wpg="http://schemas.microsoft.com/office/word/2010/wordprocessingGroup" xmlns:wpi="http://schemas.microsoft.com/office/word/2010/wordprocessingInk" xmlns:wne="http://schemas.microsoft.com/office/word/2006/wordml" xmlns:wps="http://schemas.microsoft.com/office/word/2010/wordprocessingShape" mc:Ignorable="w14 w15 w16se w16cid wp14">
-  <w:p>
-    <w:pPr>
-      <w:pStyle w:val="Header"/>
-    </w:pPr>
+    <w:r>
+      <w:t>Ren</w:t>
+    </w:r>
+    <w:r>
+      <w:rPr>
+        <w:rFonts w:cs="Times New Roman"/>
+      </w:rPr>
+      <w:t>é</w:t>
+    </w:r>
+    <w:r>
+      <w:t>e Dubuc</w:t>
+    </w:r>
   </w:p>
 </w:hdr>
 </file>
@@ -926,6 +1912,119 @@
     </w:lvl>
   </w:abstractNum>
   <w:abstractNum w:abstractNumId="1" w15:restartNumberingAfterBreak="0">
+    <w:nsid w:val="122424F0"/>
+    <w:multiLevelType w:val="hybridMultilevel"/>
+    <w:tmpl w:val="63960494"/>
+    <w:lvl w:ilvl="0" w:tplc="04090001">
+      <w:start w:val="1"/>
+      <w:numFmt w:val="bullet"/>
+      <w:lvlText w:val=""/>
+      <w:lvlJc w:val="left"/>
+      <w:pPr>
+        <w:ind w:left="720" w:hanging="360"/>
+      </w:pPr>
+      <w:rPr>
+        <w:rFonts w:ascii="Symbol" w:hAnsi="Symbol" w:hint="default"/>
+      </w:rPr>
+    </w:lvl>
+    <w:lvl w:ilvl="1" w:tplc="04090003" w:tentative="1">
+      <w:start w:val="1"/>
+      <w:numFmt w:val="bullet"/>
+      <w:lvlText w:val="o"/>
+      <w:lvlJc w:val="left"/>
+      <w:pPr>
+        <w:ind w:left="1440" w:hanging="360"/>
+      </w:pPr>
+      <w:rPr>
+        <w:rFonts w:ascii="Courier New" w:hAnsi="Courier New" w:cs="Courier New" w:hint="default"/>
+      </w:rPr>
+    </w:lvl>
+    <w:lvl w:ilvl="2" w:tplc="04090005" w:tentative="1">
+      <w:start w:val="1"/>
+      <w:numFmt w:val="bullet"/>
+      <w:lvlText w:val=""/>
+      <w:lvlJc w:val="left"/>
+      <w:pPr>
+        <w:ind w:left="2160" w:hanging="360"/>
+      </w:pPr>
+      <w:rPr>
+        <w:rFonts w:ascii="Wingdings" w:hAnsi="Wingdings" w:hint="default"/>
+      </w:rPr>
+    </w:lvl>
+    <w:lvl w:ilvl="3" w:tplc="04090001" w:tentative="1">
+      <w:start w:val="1"/>
+      <w:numFmt w:val="bullet"/>
+      <w:lvlText w:val=""/>
+      <w:lvlJc w:val="left"/>
+      <w:pPr>
+        <w:ind w:left="2880" w:hanging="360"/>
+      </w:pPr>
+      <w:rPr>
+        <w:rFonts w:ascii="Symbol" w:hAnsi="Symbol" w:hint="default"/>
+      </w:rPr>
+    </w:lvl>
+    <w:lvl w:ilvl="4" w:tplc="04090003" w:tentative="1">
+      <w:start w:val="1"/>
+      <w:numFmt w:val="bullet"/>
+      <w:lvlText w:val="o"/>
+      <w:lvlJc w:val="left"/>
+      <w:pPr>
+        <w:ind w:left="3600" w:hanging="360"/>
+      </w:pPr>
+      <w:rPr>
+        <w:rFonts w:ascii="Courier New" w:hAnsi="Courier New" w:cs="Courier New" w:hint="default"/>
+      </w:rPr>
+    </w:lvl>
+    <w:lvl w:ilvl="5" w:tplc="04090005" w:tentative="1">
+      <w:start w:val="1"/>
+      <w:numFmt w:val="bullet"/>
+      <w:lvlText w:val=""/>
+      <w:lvlJc w:val="left"/>
+      <w:pPr>
+        <w:ind w:left="4320" w:hanging="360"/>
+      </w:pPr>
+      <w:rPr>
+        <w:rFonts w:ascii="Wingdings" w:hAnsi="Wingdings" w:hint="default"/>
+      </w:rPr>
+    </w:lvl>
+    <w:lvl w:ilvl="6" w:tplc="04090001" w:tentative="1">
+      <w:start w:val="1"/>
+      <w:numFmt w:val="bullet"/>
+      <w:lvlText w:val=""/>
+      <w:lvlJc w:val="left"/>
+      <w:pPr>
+        <w:ind w:left="5040" w:hanging="360"/>
+      </w:pPr>
+      <w:rPr>
+        <w:rFonts w:ascii="Symbol" w:hAnsi="Symbol" w:hint="default"/>
+      </w:rPr>
+    </w:lvl>
+    <w:lvl w:ilvl="7" w:tplc="04090003" w:tentative="1">
+      <w:start w:val="1"/>
+      <w:numFmt w:val="bullet"/>
+      <w:lvlText w:val="o"/>
+      <w:lvlJc w:val="left"/>
+      <w:pPr>
+        <w:ind w:left="5760" w:hanging="360"/>
+      </w:pPr>
+      <w:rPr>
+        <w:rFonts w:ascii="Courier New" w:hAnsi="Courier New" w:cs="Courier New" w:hint="default"/>
+      </w:rPr>
+    </w:lvl>
+    <w:lvl w:ilvl="8" w:tplc="04090005" w:tentative="1">
+      <w:start w:val="1"/>
+      <w:numFmt w:val="bullet"/>
+      <w:lvlText w:val=""/>
+      <w:lvlJc w:val="left"/>
+      <w:pPr>
+        <w:ind w:left="6480" w:hanging="360"/>
+      </w:pPr>
+      <w:rPr>
+        <w:rFonts w:ascii="Wingdings" w:hAnsi="Wingdings" w:hint="default"/>
+      </w:rPr>
+    </w:lvl>
+  </w:abstractNum>
+  <w:abstractNum w:abstractNumId="2" w15:restartNumberingAfterBreak="0">
     <w:nsid w:val="13DE585A"/>
     <w:multiLevelType w:val="hybridMultilevel"/>
     <w:tmpl w:val="8200AA52"/>
@@ -1018,6 +2117,9 @@
     <w:abstractNumId w:val="0"/>
   </w:num>
   <w:num w:numId="2">
+    <w:abstractNumId w:val="2"/>
+  </w:num>
+  <w:num w:numId="3">
     <w:abstractNumId w:val="1"/>
   </w:num>
 </w:numbering>
@@ -1601,6 +2703,127 @@
       <w:contextualSpacing/>
     </w:pPr>
   </w:style>
+  <w:style w:type="character" w:styleId="CommentReference">
+    <w:name w:val="annotation reference"/>
+    <w:basedOn w:val="DefaultParagraphFont"/>
+    <w:uiPriority w:val="99"/>
+    <w:semiHidden/>
+    <w:unhideWhenUsed/>
+    <w:rsid w:val="00D400F8"/>
+    <w:rPr>
+      <w:sz w:val="16"/>
+      <w:szCs w:val="16"/>
+    </w:rPr>
+  </w:style>
+  <w:style w:type="paragraph" w:styleId="CommentText">
+    <w:name w:val="annotation text"/>
+    <w:basedOn w:val="Normal"/>
+    <w:link w:val="CommentTextChar"/>
+    <w:uiPriority w:val="99"/>
+    <w:semiHidden/>
+    <w:unhideWhenUsed/>
+    <w:rsid w:val="00D400F8"/>
+    <w:pPr>
+      <w:spacing w:line="240" w:lineRule="auto"/>
+    </w:pPr>
+    <w:rPr>
+      <w:sz w:val="20"/>
+      <w:szCs w:val="20"/>
+    </w:rPr>
+  </w:style>
+  <w:style w:type="character" w:customStyle="1" w:styleId="CommentTextChar">
+    <w:name w:val="Comment Text Char"/>
+    <w:basedOn w:val="DefaultParagraphFont"/>
+    <w:link w:val="CommentText"/>
+    <w:uiPriority w:val="99"/>
+    <w:semiHidden/>
+    <w:rsid w:val="00D400F8"/>
+    <w:rPr>
+      <w:sz w:val="20"/>
+      <w:szCs w:val="20"/>
+    </w:rPr>
+  </w:style>
+  <w:style w:type="paragraph" w:styleId="CommentSubject">
+    <w:name w:val="annotation subject"/>
+    <w:basedOn w:val="CommentText"/>
+    <w:next w:val="CommentText"/>
+    <w:link w:val="CommentSubjectChar"/>
+    <w:uiPriority w:val="99"/>
+    <w:semiHidden/>
+    <w:unhideWhenUsed/>
+    <w:rsid w:val="00D400F8"/>
+    <w:rPr>
+      <w:b/>
+      <w:bCs/>
+    </w:rPr>
+  </w:style>
+  <w:style w:type="character" w:customStyle="1" w:styleId="CommentSubjectChar">
+    <w:name w:val="Comment Subject Char"/>
+    <w:basedOn w:val="CommentTextChar"/>
+    <w:link w:val="CommentSubject"/>
+    <w:uiPriority w:val="99"/>
+    <w:semiHidden/>
+    <w:rsid w:val="00D400F8"/>
+    <w:rPr>
+      <w:b/>
+      <w:bCs/>
+      <w:sz w:val="20"/>
+      <w:szCs w:val="20"/>
+    </w:rPr>
+  </w:style>
+  <w:style w:type="paragraph" w:styleId="BalloonText">
+    <w:name w:val="Balloon Text"/>
+    <w:basedOn w:val="Normal"/>
+    <w:link w:val="BalloonTextChar"/>
+    <w:uiPriority w:val="99"/>
+    <w:semiHidden/>
+    <w:unhideWhenUsed/>
+    <w:rsid w:val="00D400F8"/>
+    <w:pPr>
+      <w:spacing w:after="0" w:line="240" w:lineRule="auto"/>
+    </w:pPr>
+    <w:rPr>
+      <w:rFonts w:ascii="Segoe UI" w:hAnsi="Segoe UI" w:cs="Segoe UI"/>
+      <w:sz w:val="18"/>
+      <w:szCs w:val="18"/>
+    </w:rPr>
+  </w:style>
+  <w:style w:type="character" w:customStyle="1" w:styleId="BalloonTextChar">
+    <w:name w:val="Balloon Text Char"/>
+    <w:basedOn w:val="DefaultParagraphFont"/>
+    <w:link w:val="BalloonText"/>
+    <w:uiPriority w:val="99"/>
+    <w:semiHidden/>
+    <w:rsid w:val="00D400F8"/>
+    <w:rPr>
+      <w:rFonts w:ascii="Segoe UI" w:hAnsi="Segoe UI" w:cs="Segoe UI"/>
+      <w:sz w:val="18"/>
+      <w:szCs w:val="18"/>
+    </w:rPr>
+  </w:style>
+  <w:style w:type="character" w:styleId="Hyperlink">
+    <w:name w:val="Hyperlink"/>
+    <w:basedOn w:val="DefaultParagraphFont"/>
+    <w:uiPriority w:val="99"/>
+    <w:unhideWhenUsed/>
+    <w:rsid w:val="00D400F8"/>
+    <w:rPr>
+      <w:color w:val="0563C1" w:themeColor="hyperlink"/>
+      <w:u w:val="single"/>
+    </w:rPr>
+  </w:style>
+  <w:style w:type="character" w:styleId="UnresolvedMention">
+    <w:name w:val="Unresolved Mention"/>
+    <w:basedOn w:val="DefaultParagraphFont"/>
+    <w:uiPriority w:val="99"/>
+    <w:semiHidden/>
+    <w:unhideWhenUsed/>
+    <w:rsid w:val="00D400F8"/>
+    <w:rPr>
+      <w:color w:val="605E5C"/>
+      <w:shd w:val="clear" w:color="auto" w:fill="E1DFDD"/>
+    </w:rPr>
+  </w:style>
 </w:styles>
 </file>
 

</xml_diff>